<commit_message>
Added 2017 Growth and Seedling Data
</commit_message>
<xml_diff>
--- a/2016/SeedlingTransects/SeedlingTransectMethods2016.docx
+++ b/2016/SeedlingTransects/SeedlingTransectMethods2016.docx
@@ -13,26 +13,10 @@
         <w:t xml:space="preserve"> seedling transects </w:t>
       </w:r>
       <w:r>
-        <w:t xml:space="preserve">around </w:t>
-      </w:r>
-      <w:proofErr w:type="spellStart"/>
-      <w:r>
-        <w:t>sup</w:t>
-      </w:r>
-      <w:r>
-        <w:t>erplots</w:t>
-      </w:r>
-      <w:proofErr w:type="spellEnd"/>
-      <w:r>
-        <w:t xml:space="preserve">: 1309, 1322, 1324, </w:t>
-      </w:r>
-      <w:proofErr w:type="gramStart"/>
-      <w:r>
-        <w:t>1340</w:t>
-      </w:r>
-      <w:proofErr w:type="gramEnd"/>
-      <w:r>
-        <w:t xml:space="preserve"> </w:t>
+        <w:t>around sup</w:t>
+      </w:r>
+      <w:r>
+        <w:t xml:space="preserve">erplots: 1309, 1322, 1324, 1340 </w:t>
       </w:r>
       <w:r>
         <w:t>from 5/17</w:t>
@@ -50,8 +34,13 @@
     <w:p/>
     <w:p>
       <w:r>
-        <w:t xml:space="preserve">For plot 1309, 1322, 1324, all 4 transects were established. For 1340, only W and N transects were established.  Data as of 20160521 still needs to be entered. </w:t>
-      </w:r>
+        <w:t>For plot 1309, 1322, 1324, all 4 transects were established. For 1340, only W an</w:t>
+      </w:r>
+      <w:r>
+        <w:t>d N transects were established.</w:t>
+      </w:r>
+      <w:bookmarkStart w:id="0" w:name="_GoBack"/>
+      <w:bookmarkEnd w:id="0"/>
     </w:p>
     <w:p/>
     <w:p>
@@ -169,8 +158,6 @@
       <w:r>
         <w:t>recruit species (6-letter code), height of recruit (to green growth, nearest cm).</w:t>
       </w:r>
-      <w:bookmarkStart w:id="0" w:name="_GoBack"/>
-      <w:bookmarkEnd w:id="0"/>
     </w:p>
     <w:sectPr>
       <w:pgSz w:w="12240" w:h="15840"/>

</xml_diff>